<commit_message>
Docs Stage + PHP POO Ex_11
</commit_message>
<xml_diff>
--- a/Projets_Fin_de_Formation/Dossier_Projet/Documents_Candidature_Stage/Convention_de_stage_Gaea21 Matthias Fellon.docx
+++ b/Projets_Fin_de_Formation/Dossier_Projet/Documents_Candidature_Stage/Convention_de_stage_Gaea21 Matthias Fellon.docx
@@ -1,6 +1,6 @@
 
 <file path=word/document.xml><?xml version="1.0" encoding="utf-8"?>
-<w:document xmlns:wpc="http://schemas.microsoft.com/office/word/2010/wordprocessingCanvas" xmlns:cx="http://schemas.microsoft.com/office/drawing/2014/chartex" xmlns:cx1="http://schemas.microsoft.com/office/drawing/2015/9/8/chartex" xmlns:cx2="http://schemas.microsoft.com/office/drawing/2015/10/21/chartex" xmlns:cx3="http://schemas.microsoft.com/office/drawing/2016/5/9/chartex" xmlns:cx4="http://schemas.microsoft.com/office/drawing/2016/5/10/chartex" xmlns:cx5="http://schemas.microsoft.com/office/drawing/2016/5/11/chartex" xmlns:cx6="http://schemas.microsoft.com/office/drawing/2016/5/12/chartex" xmlns:cx7="http://schemas.microsoft.com/office/drawing/2016/5/13/chartex" xmlns:cx8="http://schemas.microsoft.com/office/drawing/2016/5/14/chartex" xmlns:mc="http://schemas.openxmlformats.org/markup-compatibility/2006" xmlns:aink="http://schemas.microsoft.com/office/drawing/2016/ink" xmlns:am3d="http://schemas.microsoft.com/office/drawing/2017/model3d" xmlns:o="urn:schemas-microsoft-com:office:office" xmlns:r="http://schemas.openxmlformats.org/officeDocument/2006/relationships" xmlns:m="http://schemas.openxmlformats.org/officeDocument/2006/math" xmlns:v="urn:schemas-microsoft-com:vml" xmlns:wp14="http://schemas.microsoft.com/office/word/2010/wordprocessingDrawing" xmlns:wp="http://schemas.openxmlformats.org/drawingml/2006/wordprocessingDrawing" xmlns:w10="urn:schemas-microsoft-com:office:word" xmlns:w="http://schemas.openxmlformats.org/wordprocessingml/2006/main" xmlns:w14="http://schemas.microsoft.com/office/word/2010/wordml" xmlns:w15="http://schemas.microsoft.com/office/word/2012/wordml" xmlns:w16cex="http://schemas.microsoft.com/office/word/2018/wordml/cex" xmlns:w16cid="http://schemas.microsoft.com/office/word/2016/wordml/cid" xmlns:w16="http://schemas.microsoft.com/office/word/2018/wordml" xmlns:w16sdtdh="http://schemas.microsoft.com/office/word/2020/wordml/sdtdatahash" xmlns:w16se="http://schemas.microsoft.com/office/word/2015/wordml/symex" xmlns:wpg="http://schemas.microsoft.com/office/word/2010/wordprocessingGroup" xmlns:wpi="http://schemas.microsoft.com/office/word/2010/wordprocessingInk" xmlns:wne="http://schemas.microsoft.com/office/word/2006/wordml" xmlns:wps="http://schemas.microsoft.com/office/word/2010/wordprocessingShape" mc:Ignorable="w14 w15 w16se w16cid w16 w16cex w16sdtdh wp14">
+<w:document xmlns:wpc="http://schemas.microsoft.com/office/word/2010/wordprocessingCanvas" xmlns:cx="http://schemas.microsoft.com/office/drawing/2014/chartex" xmlns:cx1="http://schemas.microsoft.com/office/drawing/2015/9/8/chartex" xmlns:cx2="http://schemas.microsoft.com/office/drawing/2015/10/21/chartex" xmlns:cx3="http://schemas.microsoft.com/office/drawing/2016/5/9/chartex" xmlns:cx4="http://schemas.microsoft.com/office/drawing/2016/5/10/chartex" xmlns:cx5="http://schemas.microsoft.com/office/drawing/2016/5/11/chartex" xmlns:cx6="http://schemas.microsoft.com/office/drawing/2016/5/12/chartex" xmlns:cx7="http://schemas.microsoft.com/office/drawing/2016/5/13/chartex" xmlns:cx8="http://schemas.microsoft.com/office/drawing/2016/5/14/chartex" xmlns:mc="http://schemas.openxmlformats.org/markup-compatibility/2006" xmlns:aink="http://schemas.microsoft.com/office/drawing/2016/ink" xmlns:am3d="http://schemas.microsoft.com/office/drawing/2017/model3d" xmlns:o="urn:schemas-microsoft-com:office:office" xmlns:oel="http://schemas.microsoft.com/office/2019/extlst" xmlns:r="http://schemas.openxmlformats.org/officeDocument/2006/relationships" xmlns:m="http://schemas.openxmlformats.org/officeDocument/2006/math" xmlns:v="urn:schemas-microsoft-com:vml" xmlns:wp14="http://schemas.microsoft.com/office/word/2010/wordprocessingDrawing" xmlns:wp="http://schemas.openxmlformats.org/drawingml/2006/wordprocessingDrawing" xmlns:w10="urn:schemas-microsoft-com:office:word" xmlns:w="http://schemas.openxmlformats.org/wordprocessingml/2006/main" xmlns:w14="http://schemas.microsoft.com/office/word/2010/wordml" xmlns:w15="http://schemas.microsoft.com/office/word/2012/wordml" xmlns:w16cex="http://schemas.microsoft.com/office/word/2018/wordml/cex" xmlns:w16cid="http://schemas.microsoft.com/office/word/2016/wordml/cid" xmlns:w16="http://schemas.microsoft.com/office/word/2018/wordml" xmlns:w16du="http://schemas.microsoft.com/office/word/2023/wordml/word16du" xmlns:w16sdtdh="http://schemas.microsoft.com/office/word/2020/wordml/sdtdatahash" xmlns:w16se="http://schemas.microsoft.com/office/word/2015/wordml/symex" xmlns:wpg="http://schemas.microsoft.com/office/word/2010/wordprocessingGroup" xmlns:wpi="http://schemas.microsoft.com/office/word/2010/wordprocessingInk" xmlns:wne="http://schemas.microsoft.com/office/word/2006/wordml" xmlns:wps="http://schemas.microsoft.com/office/word/2010/wordprocessingShape" mc:Ignorable="w14 w15 w16se w16cid w16 w16cex w16sdtdh w16du wp14">
   <w:body>
     <w:p>
       <w:pPr>
@@ -96,7 +96,7 @@
               </wp:anchor>
             </w:drawing>
           </mc:Choice>
-          <mc:Fallback xmlns:a="http://schemas.openxmlformats.org/drawingml/2006/main" xmlns:w16du="http://schemas.microsoft.com/office/word/2023/wordml/word16du" xmlns:oel="http://schemas.microsoft.com/office/2019/extlst">
+          <mc:Fallback xmlns:a="http://schemas.openxmlformats.org/drawingml/2006/main">
             <w:pict>
               <v:shapetype id="_x0000_t75" coordsize="21600,21600" o:spt="75" o:preferrelative="t" path="m@4@5l@4@11@9@11@9@5xe" filled="f" stroked="f">
                 <v:stroke joinstyle="miter"/>
@@ -271,14 +271,12 @@
         </w:rPr>
         <w:t xml:space="preserve">Formateur référent : </w:t>
       </w:r>
-      <w:proofErr w:type="spellStart"/>
       <w:r>
         <w:rPr>
           <w:sz w:val="18"/>
         </w:rPr>
         <w:t>Kesary</w:t>
       </w:r>
-      <w:proofErr w:type="spellEnd"/>
       <w:r>
         <w:rPr>
           <w:sz w:val="18"/>
@@ -936,21 +934,7 @@
               <w:rPr>
                 <w:sz w:val="20"/>
               </w:rPr>
-              <w:t>Numéro IDE de Gaea</w:t>
-            </w:r>
-            <w:proofErr w:type="gramStart"/>
-            <w:r>
-              <w:rPr>
-                <w:sz w:val="20"/>
-              </w:rPr>
-              <w:t>21:</w:t>
-            </w:r>
-            <w:proofErr w:type="gramEnd"/>
-            <w:r>
-              <w:rPr>
-                <w:sz w:val="20"/>
-              </w:rPr>
-              <w:t xml:space="preserve"> CHE-457.109.777</w:t>
+              <w:t>Numéro IDE de Gaea21: CHE-457.109.777</w:t>
             </w:r>
           </w:p>
           <w:p>
@@ -991,27 +975,7 @@
                 <w:szCs w:val="20"/>
                 <w:shd w:val="clear" w:color="auto" w:fill="FFFFFF"/>
               </w:rPr>
-              <w:t xml:space="preserve">Avenue des </w:t>
-            </w:r>
-            <w:proofErr w:type="spellStart"/>
-            <w:r>
-              <w:rPr>
-                <w:rFonts w:cs="Segoe UI"/>
-                <w:sz w:val="20"/>
-                <w:szCs w:val="20"/>
-                <w:shd w:val="clear" w:color="auto" w:fill="FFFFFF"/>
-              </w:rPr>
-              <w:t>Morgines</w:t>
-            </w:r>
-            <w:proofErr w:type="spellEnd"/>
-            <w:r>
-              <w:rPr>
-                <w:rFonts w:cs="Segoe UI"/>
-                <w:sz w:val="20"/>
-                <w:szCs w:val="20"/>
-                <w:shd w:val="clear" w:color="auto" w:fill="FFFFFF"/>
-              </w:rPr>
-              <w:t xml:space="preserve"> 9, </w:t>
+              <w:t xml:space="preserve">Avenue des Morgines 9, </w:t>
             </w:r>
             <w:r>
               <w:rPr>
@@ -1616,9 +1580,14 @@
           <w:sz w:val="22"/>
           <w:szCs w:val="22"/>
         </w:rPr>
-        <w:t xml:space="preserve">● Intégrer le </w:t>
-      </w:r>
-      <w:proofErr w:type="spellStart"/>
+        <w:t>● Intégrer le front-end </w:t>
+      </w:r>
+    </w:p>
+    <w:p>
+      <w:pPr>
+        <w:pStyle w:val="NormalWeb"/>
+        <w:spacing w:before="8" w:beforeAutospacing="0" w:after="0" w:afterAutospacing="0"/>
+      </w:pPr>
       <w:r>
         <w:rPr>
           <w:rFonts w:ascii="Calibri" w:hAnsi="Calibri" w:cs="Calibri"/>
@@ -1626,9 +1595,14 @@
           <w:sz w:val="22"/>
           <w:szCs w:val="22"/>
         </w:rPr>
-        <w:t>front-end</w:t>
-      </w:r>
-      <w:proofErr w:type="spellEnd"/>
+        <w:t>● Développer le back-end </w:t>
+      </w:r>
+    </w:p>
+    <w:p>
+      <w:pPr>
+        <w:pStyle w:val="NormalWeb"/>
+        <w:spacing w:before="11" w:beforeAutospacing="0" w:after="0" w:afterAutospacing="0"/>
+      </w:pPr>
       <w:r>
         <w:rPr>
           <w:rFonts w:ascii="Calibri" w:hAnsi="Calibri" w:cs="Calibri"/>
@@ -1636,77 +1610,7 @@
           <w:sz w:val="22"/>
           <w:szCs w:val="22"/>
         </w:rPr>
-        <w:t> </w:t>
-      </w:r>
-    </w:p>
-    <w:p>
-      <w:pPr>
-        <w:pStyle w:val="NormalWeb"/>
-        <w:spacing w:before="8" w:beforeAutospacing="0" w:after="0" w:afterAutospacing="0"/>
-      </w:pPr>
-      <w:r>
-        <w:rPr>
-          <w:rFonts w:ascii="Calibri" w:hAnsi="Calibri" w:cs="Calibri"/>
-          <w:color w:val="000000"/>
-          <w:sz w:val="22"/>
-          <w:szCs w:val="22"/>
-        </w:rPr>
-        <w:t xml:space="preserve">● Développer le </w:t>
-      </w:r>
-      <w:proofErr w:type="spellStart"/>
-      <w:r>
-        <w:rPr>
-          <w:rFonts w:ascii="Calibri" w:hAnsi="Calibri" w:cs="Calibri"/>
-          <w:color w:val="000000"/>
-          <w:sz w:val="22"/>
-          <w:szCs w:val="22"/>
-        </w:rPr>
-        <w:t>back-end</w:t>
-      </w:r>
-      <w:proofErr w:type="spellEnd"/>
-      <w:r>
-        <w:rPr>
-          <w:rFonts w:ascii="Calibri" w:hAnsi="Calibri" w:cs="Calibri"/>
-          <w:color w:val="000000"/>
-          <w:sz w:val="22"/>
-          <w:szCs w:val="22"/>
-        </w:rPr>
-        <w:t> </w:t>
-      </w:r>
-    </w:p>
-    <w:p>
-      <w:pPr>
-        <w:pStyle w:val="NormalWeb"/>
-        <w:spacing w:before="11" w:beforeAutospacing="0" w:after="0" w:afterAutospacing="0"/>
-      </w:pPr>
-      <w:r>
-        <w:rPr>
-          <w:rFonts w:ascii="Calibri" w:hAnsi="Calibri" w:cs="Calibri"/>
-          <w:color w:val="000000"/>
-          <w:sz w:val="22"/>
-          <w:szCs w:val="22"/>
-        </w:rPr>
-        <w:t>● Développer, maintenir et assurer le support technique des outils back-office de </w:t>
-      </w:r>
-      <w:proofErr w:type="spellStart"/>
-      <w:r>
-        <w:rPr>
-          <w:rFonts w:ascii="Calibri" w:hAnsi="Calibri" w:cs="Calibri"/>
-          <w:color w:val="000000"/>
-          <w:sz w:val="22"/>
-          <w:szCs w:val="22"/>
-        </w:rPr>
-        <w:t>reporting</w:t>
-      </w:r>
-      <w:proofErr w:type="spellEnd"/>
-      <w:r>
-        <w:rPr>
-          <w:rFonts w:ascii="Calibri" w:hAnsi="Calibri" w:cs="Calibri"/>
-          <w:color w:val="000000"/>
-          <w:sz w:val="22"/>
-          <w:szCs w:val="22"/>
-        </w:rPr>
-        <w:t> </w:t>
+        <w:t>● Développer, maintenir et assurer le support technique des outils back-office de reporting </w:t>
       </w:r>
     </w:p>
     <w:p>
@@ -1769,9 +1673,14 @@
           <w:sz w:val="22"/>
           <w:szCs w:val="22"/>
         </w:rPr>
-        <w:t xml:space="preserve">Développer de nouvelles </w:t>
-      </w:r>
-      <w:proofErr w:type="spellStart"/>
+        <w:t>Développer de nouvelles features </w:t>
+      </w:r>
+    </w:p>
+    <w:p>
+      <w:pPr>
+        <w:pStyle w:val="NormalWeb"/>
+        <w:spacing w:before="8" w:beforeAutospacing="0" w:after="0" w:afterAutospacing="0"/>
+      </w:pPr>
       <w:r>
         <w:rPr>
           <w:rFonts w:ascii="Calibri" w:hAnsi="Calibri" w:cs="Calibri"/>
@@ -1779,52 +1688,7 @@
           <w:sz w:val="22"/>
           <w:szCs w:val="22"/>
         </w:rPr>
-        <w:t>features</w:t>
-      </w:r>
-      <w:proofErr w:type="spellEnd"/>
-      <w:r>
-        <w:rPr>
-          <w:rFonts w:ascii="Calibri" w:hAnsi="Calibri" w:cs="Calibri"/>
-          <w:color w:val="000000"/>
-          <w:sz w:val="22"/>
-          <w:szCs w:val="22"/>
-        </w:rPr>
-        <w:t> </w:t>
-      </w:r>
-    </w:p>
-    <w:p>
-      <w:pPr>
-        <w:pStyle w:val="NormalWeb"/>
-        <w:spacing w:before="8" w:beforeAutospacing="0" w:after="0" w:afterAutospacing="0"/>
-      </w:pPr>
-      <w:r>
-        <w:rPr>
-          <w:rFonts w:ascii="Calibri" w:hAnsi="Calibri" w:cs="Calibri"/>
-          <w:color w:val="000000"/>
-          <w:sz w:val="22"/>
-          <w:szCs w:val="22"/>
-        </w:rPr>
-        <w:t xml:space="preserve">● Résoudre les problèmes des </w:t>
-      </w:r>
-      <w:proofErr w:type="spellStart"/>
-      <w:r>
-        <w:rPr>
-          <w:rFonts w:ascii="Calibri" w:hAnsi="Calibri" w:cs="Calibri"/>
-          <w:color w:val="000000"/>
-          <w:sz w:val="22"/>
-          <w:szCs w:val="22"/>
-        </w:rPr>
-        <w:t>features</w:t>
-      </w:r>
-      <w:proofErr w:type="spellEnd"/>
-      <w:r>
-        <w:rPr>
-          <w:rFonts w:ascii="Calibri" w:hAnsi="Calibri" w:cs="Calibri"/>
-          <w:color w:val="000000"/>
-          <w:sz w:val="22"/>
-          <w:szCs w:val="22"/>
-        </w:rPr>
-        <w:t xml:space="preserve"> existantes. </w:t>
+        <w:t xml:space="preserve">● Résoudre les problèmes des features existantes. </w:t>
       </w:r>
     </w:p>
     <w:p>
@@ -2480,14 +2344,7 @@
         <w:rPr>
           <w:u w:val="single"/>
         </w:rPr>
-        <w:t xml:space="preserve">déclarer l'accident dès qu’elle en a connaissance et dans un délai de 24 heures maximum à l’A.F.C.I. à </w:t>
-      </w:r>
-      <w:proofErr w:type="gramStart"/>
-      <w:r>
-        <w:rPr>
-          <w:u w:val="single"/>
-        </w:rPr>
-        <w:t xml:space="preserve">l’adresse  </w:t>
+        <w:t xml:space="preserve">déclarer l'accident dès qu’elle en a connaissance et dans un délai de 24 heures maximum à l’A.F.C.I. à l’adresse  </w:t>
       </w:r>
       <w:r>
         <w:rPr>
@@ -2496,7 +2353,6 @@
         </w:rPr>
         <w:t>afcihdf@afci-formation.fr</w:t>
       </w:r>
-      <w:proofErr w:type="gramEnd"/>
       <w:r>
         <w:t xml:space="preserve">  pour que l’A.F.C.I. soit en mesure d’effectuer la déclaration d’accident du travail dans les délais impartis aux différents organismes concernés.</w:t>
       </w:r>
@@ -2537,15 +2393,7 @@
         </w:rPr>
       </w:pPr>
       <w:r>
-        <w:t xml:space="preserve">En cas de manquement grave à la discipline et en cas d'absence, le chef d'entreprise ou son représentant informe </w:t>
-      </w:r>
-      <w:proofErr w:type="gramStart"/>
-      <w:r>
-        <w:t>L’ A.F.C.I</w:t>
-      </w:r>
-      <w:proofErr w:type="gramEnd"/>
-      <w:r>
-        <w:t xml:space="preserve"> dans les plus brefs délais via l’adresse mail </w:t>
+        <w:t xml:space="preserve">En cas de manquement grave à la discipline et en cas d'absence, le chef d'entreprise ou son représentant informe L’ A.F.C.I dans les plus brefs délais via l’adresse mail </w:t>
       </w:r>
       <w:r>
         <w:rPr>
@@ -2665,13 +2513,8 @@
         </w:numPr>
         <w:spacing w:before="0" w:line="240" w:lineRule="auto"/>
       </w:pPr>
-      <w:proofErr w:type="gramStart"/>
-      <w:r>
-        <w:t>écrite</w:t>
-      </w:r>
-      <w:proofErr w:type="gramEnd"/>
-      <w:r>
-        <w:t xml:space="preserve"> de l’entreprise. En cas d’autorisation, l’entreprise désignera le ou les bénéficiaires des informations ainsi que leur contenu. Le stagiaire s’engage à utiliser ces informations exclusivement pour les besoins du stage.</w:t>
+      <w:r>
+        <w:t>écrite de l’entreprise. En cas d’autorisation, l’entreprise désignera le ou les bénéficiaires des informations ainsi que leur contenu. Le stagiaire s’engage à utiliser ces informations exclusivement pour les besoins du stage.</w:t>
       </w:r>
     </w:p>
     <w:p>
@@ -2926,13 +2769,26 @@
       </w:r>
     </w:p>
     <w:p>
-      <w:proofErr w:type="gramStart"/>
-      <w:r>
-        <w:t>le</w:t>
-      </w:r>
-      <w:proofErr w:type="gramEnd"/>
-      <w:r>
-        <w:t xml:space="preserve"> :  …… / …… / ………..    </w:t>
+      <w:r>
+        <w:t xml:space="preserve">le :  </w:t>
+      </w:r>
+      <w:r>
+        <w:t>09</w:t>
+      </w:r>
+      <w:r>
+        <w:t xml:space="preserve"> / </w:t>
+      </w:r>
+      <w:r>
+        <w:t>07</w:t>
+      </w:r>
+      <w:r>
+        <w:t xml:space="preserve"> / </w:t>
+      </w:r>
+      <w:r>
+        <w:t>2024</w:t>
+      </w:r>
+      <w:r>
+        <w:t xml:space="preserve">    </w:t>
       </w:r>
     </w:p>
     <w:p/>
@@ -3005,21 +2861,7 @@
               <w:rPr>
                 <w:i/>
               </w:rPr>
-              <w:t>(</w:t>
-            </w:r>
-            <w:proofErr w:type="gramStart"/>
-            <w:r>
-              <w:rPr>
-                <w:i/>
-              </w:rPr>
-              <w:t>signature</w:t>
-            </w:r>
-            <w:proofErr w:type="gramEnd"/>
-            <w:r>
-              <w:rPr>
-                <w:i/>
-              </w:rPr>
-              <w:t xml:space="preserve"> et cachet)</w:t>
+              <w:t>(signature et cachet)</w:t>
             </w:r>
           </w:p>
         </w:tc>
@@ -3205,21 +3047,7 @@
               <w:rPr>
                 <w:i/>
               </w:rPr>
-              <w:t>(</w:t>
-            </w:r>
-            <w:proofErr w:type="gramStart"/>
-            <w:r>
-              <w:rPr>
-                <w:i/>
-              </w:rPr>
-              <w:t>signature</w:t>
-            </w:r>
-            <w:proofErr w:type="gramEnd"/>
-            <w:r>
-              <w:rPr>
-                <w:i/>
-              </w:rPr>
-              <w:t xml:space="preserve"> et cachet)</w:t>
+              <w:t>(signature et cachet)</w:t>
             </w:r>
           </w:p>
         </w:tc>
@@ -3246,6 +3074,64 @@
               </w:pBdr>
               <w:spacing w:before="0" w:line="240" w:lineRule="auto"/>
             </w:pPr>
+            <w:r>
+              <w:rPr>
+                <w:noProof/>
+              </w:rPr>
+              <w:drawing>
+                <wp:anchor distT="0" distB="0" distL="114300" distR="114300" simplePos="0" relativeHeight="251660288" behindDoc="0" locked="0" layoutInCell="1" allowOverlap="1" wp14:anchorId="569B8245" wp14:editId="6FB10D41">
+                  <wp:simplePos x="0" y="0"/>
+                  <wp:positionH relativeFrom="column">
+                    <wp:posOffset>587375</wp:posOffset>
+                  </wp:positionH>
+                  <wp:positionV relativeFrom="paragraph">
+                    <wp:posOffset>-38100</wp:posOffset>
+                  </wp:positionV>
+                  <wp:extent cx="2188758" cy="972405"/>
+                  <wp:effectExtent l="0" t="0" r="2540" b="0"/>
+                  <wp:wrapNone/>
+                  <wp:docPr id="22505" name="Picture 22505"/>
+                  <wp:cNvGraphicFramePr/>
+                  <a:graphic xmlns:a="http://schemas.openxmlformats.org/drawingml/2006/main">
+                    <a:graphicData uri="http://schemas.openxmlformats.org/drawingml/2006/picture">
+                      <pic:pic xmlns:pic="http://schemas.openxmlformats.org/drawingml/2006/picture">
+                        <pic:nvPicPr>
+                          <pic:cNvPr id="22505" name="Picture 22505"/>
+                          <pic:cNvPicPr/>
+                        </pic:nvPicPr>
+                        <pic:blipFill>
+                          <a:blip r:embed="rId17" cstate="print">
+                            <a:extLst>
+                              <a:ext uri="{28A0092B-C50C-407E-A947-70E740481C1C}">
+                                <a14:useLocalDpi xmlns:a14="http://schemas.microsoft.com/office/drawing/2010/main" val="0"/>
+                              </a:ext>
+                            </a:extLst>
+                          </a:blip>
+                          <a:stretch>
+                            <a:fillRect/>
+                          </a:stretch>
+                        </pic:blipFill>
+                        <pic:spPr>
+                          <a:xfrm>
+                            <a:off x="0" y="0"/>
+                            <a:ext cx="2188758" cy="972405"/>
+                          </a:xfrm>
+                          <a:prstGeom prst="rect">
+                            <a:avLst/>
+                          </a:prstGeom>
+                        </pic:spPr>
+                      </pic:pic>
+                    </a:graphicData>
+                  </a:graphic>
+                  <wp14:sizeRelH relativeFrom="page">
+                    <wp14:pctWidth>0</wp14:pctWidth>
+                  </wp14:sizeRelH>
+                  <wp14:sizeRelV relativeFrom="page">
+                    <wp14:pctHeight>0</wp14:pctHeight>
+                  </wp14:sizeRelV>
+                </wp:anchor>
+              </w:drawing>
+            </w:r>
           </w:p>
         </w:tc>
       </w:tr>
@@ -3284,21 +3170,7 @@
               <w:rPr>
                 <w:i/>
               </w:rPr>
-              <w:t>(</w:t>
-            </w:r>
-            <w:proofErr w:type="gramStart"/>
-            <w:r>
-              <w:rPr>
-                <w:i/>
-              </w:rPr>
-              <w:t>signature</w:t>
-            </w:r>
-            <w:proofErr w:type="gramEnd"/>
-            <w:r>
-              <w:rPr>
-                <w:i/>
-              </w:rPr>
-              <w:t>)</w:t>
+              <w:t>(signature)</w:t>
             </w:r>
           </w:p>
           <w:p/>
@@ -3326,6 +3198,66 @@
               </w:pBdr>
               <w:spacing w:before="0" w:line="240" w:lineRule="auto"/>
             </w:pPr>
+            <w:r>
+              <w:rPr>
+                <w:noProof/>
+              </w:rPr>
+              <w:drawing>
+                <wp:anchor distT="0" distB="0" distL="114300" distR="114300" simplePos="0" relativeHeight="251659264" behindDoc="1" locked="0" layoutInCell="1" allowOverlap="1" wp14:anchorId="1AC0185A" wp14:editId="498ADF9B">
+                  <wp:simplePos x="0" y="0"/>
+                  <wp:positionH relativeFrom="column">
+                    <wp:posOffset>682625</wp:posOffset>
+                  </wp:positionH>
+                  <wp:positionV relativeFrom="paragraph">
+                    <wp:posOffset>9525</wp:posOffset>
+                  </wp:positionV>
+                  <wp:extent cx="725521" cy="643189"/>
+                  <wp:effectExtent l="0" t="0" r="0" b="5080"/>
+                  <wp:wrapTight wrapText="bothSides">
+                    <wp:wrapPolygon edited="0">
+                      <wp:start x="0" y="0"/>
+                      <wp:lineTo x="0" y="21130"/>
+                      <wp:lineTo x="20995" y="21130"/>
+                      <wp:lineTo x="20995" y="0"/>
+                      <wp:lineTo x="0" y="0"/>
+                    </wp:wrapPolygon>
+                  </wp:wrapTight>
+                  <wp:docPr id="22493" name="Picture 22493"/>
+                  <wp:cNvGraphicFramePr/>
+                  <a:graphic xmlns:a="http://schemas.openxmlformats.org/drawingml/2006/main">
+                    <a:graphicData uri="http://schemas.openxmlformats.org/drawingml/2006/picture">
+                      <pic:pic xmlns:pic="http://schemas.openxmlformats.org/drawingml/2006/picture">
+                        <pic:nvPicPr>
+                          <pic:cNvPr id="22493" name="Picture 22493"/>
+                          <pic:cNvPicPr/>
+                        </pic:nvPicPr>
+                        <pic:blipFill>
+                          <a:blip r:embed="rId18" cstate="print">
+                            <a:extLst>
+                              <a:ext uri="{28A0092B-C50C-407E-A947-70E740481C1C}">
+                                <a14:useLocalDpi xmlns:a14="http://schemas.microsoft.com/office/drawing/2010/main" val="0"/>
+                              </a:ext>
+                            </a:extLst>
+                          </a:blip>
+                          <a:stretch>
+                            <a:fillRect/>
+                          </a:stretch>
+                        </pic:blipFill>
+                        <pic:spPr>
+                          <a:xfrm>
+                            <a:off x="0" y="0"/>
+                            <a:ext cx="725521" cy="643189"/>
+                          </a:xfrm>
+                          <a:prstGeom prst="rect">
+                            <a:avLst/>
+                          </a:prstGeom>
+                        </pic:spPr>
+                      </pic:pic>
+                    </a:graphicData>
+                  </a:graphic>
+                </wp:anchor>
+              </w:drawing>
+            </w:r>
           </w:p>
         </w:tc>
       </w:tr>
@@ -3343,10 +3275,10 @@
       </w:pPr>
     </w:p>
     <w:sectPr>
-      <w:headerReference w:type="default" r:id="rId17"/>
-      <w:footerReference w:type="default" r:id="rId18"/>
-      <w:headerReference w:type="first" r:id="rId19"/>
-      <w:footerReference w:type="first" r:id="rId20"/>
+      <w:headerReference w:type="default" r:id="rId19"/>
+      <w:footerReference w:type="default" r:id="rId20"/>
+      <w:headerReference w:type="first" r:id="rId21"/>
+      <w:footerReference w:type="first" r:id="rId22"/>
       <w:pgSz w:w="12240" w:h="15840"/>
       <w:pgMar w:top="1440" w:right="1440" w:bottom="1440" w:left="1440" w:header="0" w:footer="0" w:gutter="0"/>
       <w:pgNumType w:start="1"/>
@@ -3358,7 +3290,7 @@
 </file>
 
 <file path=word/endnotes.xml><?xml version="1.0" encoding="utf-8"?>
-<w:endnotes xmlns:wpc="http://schemas.microsoft.com/office/word/2010/wordprocessingCanvas" xmlns:cx="http://schemas.microsoft.com/office/drawing/2014/chartex" xmlns:cx1="http://schemas.microsoft.com/office/drawing/2015/9/8/chartex" xmlns:cx2="http://schemas.microsoft.com/office/drawing/2015/10/21/chartex" xmlns:cx3="http://schemas.microsoft.com/office/drawing/2016/5/9/chartex" xmlns:cx4="http://schemas.microsoft.com/office/drawing/2016/5/10/chartex" xmlns:cx5="http://schemas.microsoft.com/office/drawing/2016/5/11/chartex" xmlns:cx6="http://schemas.microsoft.com/office/drawing/2016/5/12/chartex" xmlns:cx7="http://schemas.microsoft.com/office/drawing/2016/5/13/chartex" xmlns:cx8="http://schemas.microsoft.com/office/drawing/2016/5/14/chartex" xmlns:mc="http://schemas.openxmlformats.org/markup-compatibility/2006" xmlns:aink="http://schemas.microsoft.com/office/drawing/2016/ink" xmlns:am3d="http://schemas.microsoft.com/office/drawing/2017/model3d" xmlns:o="urn:schemas-microsoft-com:office:office" xmlns:r="http://schemas.openxmlformats.org/officeDocument/2006/relationships" xmlns:m="http://schemas.openxmlformats.org/officeDocument/2006/math" xmlns:v="urn:schemas-microsoft-com:vml" xmlns:wp14="http://schemas.microsoft.com/office/word/2010/wordprocessingDrawing" xmlns:wp="http://schemas.openxmlformats.org/drawingml/2006/wordprocessingDrawing" xmlns:w10="urn:schemas-microsoft-com:office:word" xmlns:w="http://schemas.openxmlformats.org/wordprocessingml/2006/main" xmlns:w14="http://schemas.microsoft.com/office/word/2010/wordml" xmlns:w15="http://schemas.microsoft.com/office/word/2012/wordml" xmlns:w16cex="http://schemas.microsoft.com/office/word/2018/wordml/cex" xmlns:w16cid="http://schemas.microsoft.com/office/word/2016/wordml/cid" xmlns:w16="http://schemas.microsoft.com/office/word/2018/wordml" xmlns:w16sdtdh="http://schemas.microsoft.com/office/word/2020/wordml/sdtdatahash" xmlns:w16se="http://schemas.microsoft.com/office/word/2015/wordml/symex" xmlns:wpg="http://schemas.microsoft.com/office/word/2010/wordprocessingGroup" xmlns:wpi="http://schemas.microsoft.com/office/word/2010/wordprocessingInk" xmlns:wne="http://schemas.microsoft.com/office/word/2006/wordml" xmlns:wps="http://schemas.microsoft.com/office/word/2010/wordprocessingShape" mc:Ignorable="w14 w15 w16se w16cid w16 w16cex w16sdtdh wp14">
+<w:endnotes xmlns:wpc="http://schemas.microsoft.com/office/word/2010/wordprocessingCanvas" xmlns:cx="http://schemas.microsoft.com/office/drawing/2014/chartex" xmlns:cx1="http://schemas.microsoft.com/office/drawing/2015/9/8/chartex" xmlns:cx2="http://schemas.microsoft.com/office/drawing/2015/10/21/chartex" xmlns:cx3="http://schemas.microsoft.com/office/drawing/2016/5/9/chartex" xmlns:cx4="http://schemas.microsoft.com/office/drawing/2016/5/10/chartex" xmlns:cx5="http://schemas.microsoft.com/office/drawing/2016/5/11/chartex" xmlns:cx6="http://schemas.microsoft.com/office/drawing/2016/5/12/chartex" xmlns:cx7="http://schemas.microsoft.com/office/drawing/2016/5/13/chartex" xmlns:cx8="http://schemas.microsoft.com/office/drawing/2016/5/14/chartex" xmlns:mc="http://schemas.openxmlformats.org/markup-compatibility/2006" xmlns:aink="http://schemas.microsoft.com/office/drawing/2016/ink" xmlns:am3d="http://schemas.microsoft.com/office/drawing/2017/model3d" xmlns:o="urn:schemas-microsoft-com:office:office" xmlns:oel="http://schemas.microsoft.com/office/2019/extlst" xmlns:r="http://schemas.openxmlformats.org/officeDocument/2006/relationships" xmlns:m="http://schemas.openxmlformats.org/officeDocument/2006/math" xmlns:v="urn:schemas-microsoft-com:vml" xmlns:wp14="http://schemas.microsoft.com/office/word/2010/wordprocessingDrawing" xmlns:wp="http://schemas.openxmlformats.org/drawingml/2006/wordprocessingDrawing" xmlns:w10="urn:schemas-microsoft-com:office:word" xmlns:w="http://schemas.openxmlformats.org/wordprocessingml/2006/main" xmlns:w14="http://schemas.microsoft.com/office/word/2010/wordml" xmlns:w15="http://schemas.microsoft.com/office/word/2012/wordml" xmlns:w16cex="http://schemas.microsoft.com/office/word/2018/wordml/cex" xmlns:w16cid="http://schemas.microsoft.com/office/word/2016/wordml/cid" xmlns:w16="http://schemas.microsoft.com/office/word/2018/wordml" xmlns:w16du="http://schemas.microsoft.com/office/word/2023/wordml/word16du" xmlns:w16sdtdh="http://schemas.microsoft.com/office/word/2020/wordml/sdtdatahash" xmlns:w16se="http://schemas.microsoft.com/office/word/2015/wordml/symex" xmlns:wpg="http://schemas.microsoft.com/office/word/2010/wordprocessingGroup" xmlns:wpi="http://schemas.microsoft.com/office/word/2010/wordprocessingInk" xmlns:wne="http://schemas.microsoft.com/office/word/2006/wordml" xmlns:wps="http://schemas.microsoft.com/office/word/2010/wordprocessingShape" mc:Ignorable="w14 w15 w16se w16cid w16 w16cex w16sdtdh w16du wp14">
   <w:endnote w:type="separator" w:id="-1">
     <w:p>
       <w:pPr>
@@ -3383,7 +3315,7 @@
 </file>
 
 <file path=word/footer1.xml><?xml version="1.0" encoding="utf-8"?>
-<w:ftr xmlns:wpc="http://schemas.microsoft.com/office/word/2010/wordprocessingCanvas" xmlns:cx="http://schemas.microsoft.com/office/drawing/2014/chartex" xmlns:cx1="http://schemas.microsoft.com/office/drawing/2015/9/8/chartex" xmlns:cx2="http://schemas.microsoft.com/office/drawing/2015/10/21/chartex" xmlns:cx3="http://schemas.microsoft.com/office/drawing/2016/5/9/chartex" xmlns:cx4="http://schemas.microsoft.com/office/drawing/2016/5/10/chartex" xmlns:cx5="http://schemas.microsoft.com/office/drawing/2016/5/11/chartex" xmlns:cx6="http://schemas.microsoft.com/office/drawing/2016/5/12/chartex" xmlns:cx7="http://schemas.microsoft.com/office/drawing/2016/5/13/chartex" xmlns:cx8="http://schemas.microsoft.com/office/drawing/2016/5/14/chartex" xmlns:mc="http://schemas.openxmlformats.org/markup-compatibility/2006" xmlns:aink="http://schemas.microsoft.com/office/drawing/2016/ink" xmlns:am3d="http://schemas.microsoft.com/office/drawing/2017/model3d" xmlns:o="urn:schemas-microsoft-com:office:office" xmlns:r="http://schemas.openxmlformats.org/officeDocument/2006/relationships" xmlns:m="http://schemas.openxmlformats.org/officeDocument/2006/math" xmlns:v="urn:schemas-microsoft-com:vml" xmlns:wp14="http://schemas.microsoft.com/office/word/2010/wordprocessingDrawing" xmlns:wp="http://schemas.openxmlformats.org/drawingml/2006/wordprocessingDrawing" xmlns:w10="urn:schemas-microsoft-com:office:word" xmlns:w="http://schemas.openxmlformats.org/wordprocessingml/2006/main" xmlns:w14="http://schemas.microsoft.com/office/word/2010/wordml" xmlns:w15="http://schemas.microsoft.com/office/word/2012/wordml" xmlns:w16cex="http://schemas.microsoft.com/office/word/2018/wordml/cex" xmlns:w16cid="http://schemas.microsoft.com/office/word/2016/wordml/cid" xmlns:w16="http://schemas.microsoft.com/office/word/2018/wordml" xmlns:w16sdtdh="http://schemas.microsoft.com/office/word/2020/wordml/sdtdatahash" xmlns:w16se="http://schemas.microsoft.com/office/word/2015/wordml/symex" xmlns:wpg="http://schemas.microsoft.com/office/word/2010/wordprocessingGroup" xmlns:wpi="http://schemas.microsoft.com/office/word/2010/wordprocessingInk" xmlns:wne="http://schemas.microsoft.com/office/word/2006/wordml" xmlns:wps="http://schemas.microsoft.com/office/word/2010/wordprocessingShape" mc:Ignorable="w14 w15 w16se w16cid w16 w16cex w16sdtdh wp14">
+<w:ftr xmlns:wpc="http://schemas.microsoft.com/office/word/2010/wordprocessingCanvas" xmlns:cx="http://schemas.microsoft.com/office/drawing/2014/chartex" xmlns:cx1="http://schemas.microsoft.com/office/drawing/2015/9/8/chartex" xmlns:cx2="http://schemas.microsoft.com/office/drawing/2015/10/21/chartex" xmlns:cx3="http://schemas.microsoft.com/office/drawing/2016/5/9/chartex" xmlns:cx4="http://schemas.microsoft.com/office/drawing/2016/5/10/chartex" xmlns:cx5="http://schemas.microsoft.com/office/drawing/2016/5/11/chartex" xmlns:cx6="http://schemas.microsoft.com/office/drawing/2016/5/12/chartex" xmlns:cx7="http://schemas.microsoft.com/office/drawing/2016/5/13/chartex" xmlns:cx8="http://schemas.microsoft.com/office/drawing/2016/5/14/chartex" xmlns:mc="http://schemas.openxmlformats.org/markup-compatibility/2006" xmlns:aink="http://schemas.microsoft.com/office/drawing/2016/ink" xmlns:am3d="http://schemas.microsoft.com/office/drawing/2017/model3d" xmlns:o="urn:schemas-microsoft-com:office:office" xmlns:oel="http://schemas.microsoft.com/office/2019/extlst" xmlns:r="http://schemas.openxmlformats.org/officeDocument/2006/relationships" xmlns:m="http://schemas.openxmlformats.org/officeDocument/2006/math" xmlns:v="urn:schemas-microsoft-com:vml" xmlns:wp14="http://schemas.microsoft.com/office/word/2010/wordprocessingDrawing" xmlns:wp="http://schemas.openxmlformats.org/drawingml/2006/wordprocessingDrawing" xmlns:w10="urn:schemas-microsoft-com:office:word" xmlns:w="http://schemas.openxmlformats.org/wordprocessingml/2006/main" xmlns:w14="http://schemas.microsoft.com/office/word/2010/wordml" xmlns:w15="http://schemas.microsoft.com/office/word/2012/wordml" xmlns:w16cex="http://schemas.microsoft.com/office/word/2018/wordml/cex" xmlns:w16cid="http://schemas.microsoft.com/office/word/2016/wordml/cid" xmlns:w16="http://schemas.microsoft.com/office/word/2018/wordml" xmlns:w16du="http://schemas.microsoft.com/office/word/2023/wordml/word16du" xmlns:w16sdtdh="http://schemas.microsoft.com/office/word/2020/wordml/sdtdatahash" xmlns:w16se="http://schemas.microsoft.com/office/word/2015/wordml/symex" xmlns:wpg="http://schemas.microsoft.com/office/word/2010/wordprocessingGroup" xmlns:wpi="http://schemas.microsoft.com/office/word/2010/wordprocessingInk" xmlns:wne="http://schemas.microsoft.com/office/word/2006/wordml" xmlns:wps="http://schemas.microsoft.com/office/word/2010/wordprocessingShape" mc:Ignorable="w14 w15 w16se w16cid w16 w16cex w16sdtdh w16du wp14">
   <w:p>
     <w:pPr>
       <w:pStyle w:val="Pieddepage"/>
@@ -3557,7 +3489,7 @@
             </wp:anchor>
           </w:drawing>
         </mc:Choice>
-        <mc:Fallback xmlns:a="http://schemas.openxmlformats.org/drawingml/2006/main" xmlns:w16du="http://schemas.microsoft.com/office/word/2023/wordml/word16du" xmlns:oel="http://schemas.microsoft.com/office/2019/extlst">
+        <mc:Fallback xmlns:a="http://schemas.openxmlformats.org/drawingml/2006/main">
           <w:pict>
             <v:shapetype id="_x0000_t75" coordsize="21600,21600" o:spt="75" o:preferrelative="t" path="m@4@5l@4@11@9@11@9@5xe" filled="f" stroked="f">
               <v:stroke joinstyle="miter"/>
@@ -3613,7 +3545,7 @@
 </file>
 
 <file path=word/footer2.xml><?xml version="1.0" encoding="utf-8"?>
-<w:ftr xmlns:wpc="http://schemas.microsoft.com/office/word/2010/wordprocessingCanvas" xmlns:cx="http://schemas.microsoft.com/office/drawing/2014/chartex" xmlns:cx1="http://schemas.microsoft.com/office/drawing/2015/9/8/chartex" xmlns:cx2="http://schemas.microsoft.com/office/drawing/2015/10/21/chartex" xmlns:cx3="http://schemas.microsoft.com/office/drawing/2016/5/9/chartex" xmlns:cx4="http://schemas.microsoft.com/office/drawing/2016/5/10/chartex" xmlns:cx5="http://schemas.microsoft.com/office/drawing/2016/5/11/chartex" xmlns:cx6="http://schemas.microsoft.com/office/drawing/2016/5/12/chartex" xmlns:cx7="http://schemas.microsoft.com/office/drawing/2016/5/13/chartex" xmlns:cx8="http://schemas.microsoft.com/office/drawing/2016/5/14/chartex" xmlns:mc="http://schemas.openxmlformats.org/markup-compatibility/2006" xmlns:aink="http://schemas.microsoft.com/office/drawing/2016/ink" xmlns:am3d="http://schemas.microsoft.com/office/drawing/2017/model3d" xmlns:o="urn:schemas-microsoft-com:office:office" xmlns:r="http://schemas.openxmlformats.org/officeDocument/2006/relationships" xmlns:m="http://schemas.openxmlformats.org/officeDocument/2006/math" xmlns:v="urn:schemas-microsoft-com:vml" xmlns:wp14="http://schemas.microsoft.com/office/word/2010/wordprocessingDrawing" xmlns:wp="http://schemas.openxmlformats.org/drawingml/2006/wordprocessingDrawing" xmlns:w10="urn:schemas-microsoft-com:office:word" xmlns:w="http://schemas.openxmlformats.org/wordprocessingml/2006/main" xmlns:w14="http://schemas.microsoft.com/office/word/2010/wordml" xmlns:w15="http://schemas.microsoft.com/office/word/2012/wordml" xmlns:w16cex="http://schemas.microsoft.com/office/word/2018/wordml/cex" xmlns:w16cid="http://schemas.microsoft.com/office/word/2016/wordml/cid" xmlns:w16="http://schemas.microsoft.com/office/word/2018/wordml" xmlns:w16sdtdh="http://schemas.microsoft.com/office/word/2020/wordml/sdtdatahash" xmlns:w16se="http://schemas.microsoft.com/office/word/2015/wordml/symex" xmlns:wpg="http://schemas.microsoft.com/office/word/2010/wordprocessingGroup" xmlns:wpi="http://schemas.microsoft.com/office/word/2010/wordprocessingInk" xmlns:wne="http://schemas.microsoft.com/office/word/2006/wordml" xmlns:wps="http://schemas.microsoft.com/office/word/2010/wordprocessingShape" mc:Ignorable="w14 w15 w16se w16cid w16 w16cex w16sdtdh wp14">
+<w:ftr xmlns:wpc="http://schemas.microsoft.com/office/word/2010/wordprocessingCanvas" xmlns:cx="http://schemas.microsoft.com/office/drawing/2014/chartex" xmlns:cx1="http://schemas.microsoft.com/office/drawing/2015/9/8/chartex" xmlns:cx2="http://schemas.microsoft.com/office/drawing/2015/10/21/chartex" xmlns:cx3="http://schemas.microsoft.com/office/drawing/2016/5/9/chartex" xmlns:cx4="http://schemas.microsoft.com/office/drawing/2016/5/10/chartex" xmlns:cx5="http://schemas.microsoft.com/office/drawing/2016/5/11/chartex" xmlns:cx6="http://schemas.microsoft.com/office/drawing/2016/5/12/chartex" xmlns:cx7="http://schemas.microsoft.com/office/drawing/2016/5/13/chartex" xmlns:cx8="http://schemas.microsoft.com/office/drawing/2016/5/14/chartex" xmlns:mc="http://schemas.openxmlformats.org/markup-compatibility/2006" xmlns:aink="http://schemas.microsoft.com/office/drawing/2016/ink" xmlns:am3d="http://schemas.microsoft.com/office/drawing/2017/model3d" xmlns:o="urn:schemas-microsoft-com:office:office" xmlns:oel="http://schemas.microsoft.com/office/2019/extlst" xmlns:r="http://schemas.openxmlformats.org/officeDocument/2006/relationships" xmlns:m="http://schemas.openxmlformats.org/officeDocument/2006/math" xmlns:v="urn:schemas-microsoft-com:vml" xmlns:wp14="http://schemas.microsoft.com/office/word/2010/wordprocessingDrawing" xmlns:wp="http://schemas.openxmlformats.org/drawingml/2006/wordprocessingDrawing" xmlns:w10="urn:schemas-microsoft-com:office:word" xmlns:w="http://schemas.openxmlformats.org/wordprocessingml/2006/main" xmlns:w14="http://schemas.microsoft.com/office/word/2010/wordml" xmlns:w15="http://schemas.microsoft.com/office/word/2012/wordml" xmlns:w16cex="http://schemas.microsoft.com/office/word/2018/wordml/cex" xmlns:w16cid="http://schemas.microsoft.com/office/word/2016/wordml/cid" xmlns:w16="http://schemas.microsoft.com/office/word/2018/wordml" xmlns:w16du="http://schemas.microsoft.com/office/word/2023/wordml/word16du" xmlns:w16sdtdh="http://schemas.microsoft.com/office/word/2020/wordml/sdtdatahash" xmlns:w16se="http://schemas.microsoft.com/office/word/2015/wordml/symex" xmlns:wpg="http://schemas.microsoft.com/office/word/2010/wordprocessingGroup" xmlns:wpi="http://schemas.microsoft.com/office/word/2010/wordprocessingInk" xmlns:wne="http://schemas.microsoft.com/office/word/2006/wordml" xmlns:wps="http://schemas.microsoft.com/office/word/2010/wordprocessingShape" mc:Ignorable="w14 w15 w16se w16cid w16 w16cex w16sdtdh w16du wp14">
   <w:p>
     <w:pPr>
       <w:pBdr>
@@ -3682,7 +3614,7 @@
             </wp:anchor>
           </w:drawing>
         </mc:Choice>
-        <mc:Fallback xmlns:a="http://schemas.openxmlformats.org/drawingml/2006/main" xmlns:w16du="http://schemas.microsoft.com/office/word/2023/wordml/word16du" xmlns:oel="http://schemas.microsoft.com/office/2019/extlst">
+        <mc:Fallback xmlns:a="http://schemas.openxmlformats.org/drawingml/2006/main">
           <w:pict>
             <v:shapetype id="_x0000_t75" coordsize="21600,21600" o:spt="75" o:preferrelative="t" path="m@4@5l@4@11@9@11@9@5xe" filled="f" stroked="f">
               <v:stroke joinstyle="miter"/>
@@ -3717,7 +3649,7 @@
 </file>
 
 <file path=word/footnotes.xml><?xml version="1.0" encoding="utf-8"?>
-<w:footnotes xmlns:wpc="http://schemas.microsoft.com/office/word/2010/wordprocessingCanvas" xmlns:cx="http://schemas.microsoft.com/office/drawing/2014/chartex" xmlns:cx1="http://schemas.microsoft.com/office/drawing/2015/9/8/chartex" xmlns:cx2="http://schemas.microsoft.com/office/drawing/2015/10/21/chartex" xmlns:cx3="http://schemas.microsoft.com/office/drawing/2016/5/9/chartex" xmlns:cx4="http://schemas.microsoft.com/office/drawing/2016/5/10/chartex" xmlns:cx5="http://schemas.microsoft.com/office/drawing/2016/5/11/chartex" xmlns:cx6="http://schemas.microsoft.com/office/drawing/2016/5/12/chartex" xmlns:cx7="http://schemas.microsoft.com/office/drawing/2016/5/13/chartex" xmlns:cx8="http://schemas.microsoft.com/office/drawing/2016/5/14/chartex" xmlns:mc="http://schemas.openxmlformats.org/markup-compatibility/2006" xmlns:aink="http://schemas.microsoft.com/office/drawing/2016/ink" xmlns:am3d="http://schemas.microsoft.com/office/drawing/2017/model3d" xmlns:o="urn:schemas-microsoft-com:office:office" xmlns:r="http://schemas.openxmlformats.org/officeDocument/2006/relationships" xmlns:m="http://schemas.openxmlformats.org/officeDocument/2006/math" xmlns:v="urn:schemas-microsoft-com:vml" xmlns:wp14="http://schemas.microsoft.com/office/word/2010/wordprocessingDrawing" xmlns:wp="http://schemas.openxmlformats.org/drawingml/2006/wordprocessingDrawing" xmlns:w10="urn:schemas-microsoft-com:office:word" xmlns:w="http://schemas.openxmlformats.org/wordprocessingml/2006/main" xmlns:w14="http://schemas.microsoft.com/office/word/2010/wordml" xmlns:w15="http://schemas.microsoft.com/office/word/2012/wordml" xmlns:w16cex="http://schemas.microsoft.com/office/word/2018/wordml/cex" xmlns:w16cid="http://schemas.microsoft.com/office/word/2016/wordml/cid" xmlns:w16="http://schemas.microsoft.com/office/word/2018/wordml" xmlns:w16sdtdh="http://schemas.microsoft.com/office/word/2020/wordml/sdtdatahash" xmlns:w16se="http://schemas.microsoft.com/office/word/2015/wordml/symex" xmlns:wpg="http://schemas.microsoft.com/office/word/2010/wordprocessingGroup" xmlns:wpi="http://schemas.microsoft.com/office/word/2010/wordprocessingInk" xmlns:wne="http://schemas.microsoft.com/office/word/2006/wordml" xmlns:wps="http://schemas.microsoft.com/office/word/2010/wordprocessingShape" mc:Ignorable="w14 w15 w16se w16cid w16 w16cex w16sdtdh wp14">
+<w:footnotes xmlns:wpc="http://schemas.microsoft.com/office/word/2010/wordprocessingCanvas" xmlns:cx="http://schemas.microsoft.com/office/drawing/2014/chartex" xmlns:cx1="http://schemas.microsoft.com/office/drawing/2015/9/8/chartex" xmlns:cx2="http://schemas.microsoft.com/office/drawing/2015/10/21/chartex" xmlns:cx3="http://schemas.microsoft.com/office/drawing/2016/5/9/chartex" xmlns:cx4="http://schemas.microsoft.com/office/drawing/2016/5/10/chartex" xmlns:cx5="http://schemas.microsoft.com/office/drawing/2016/5/11/chartex" xmlns:cx6="http://schemas.microsoft.com/office/drawing/2016/5/12/chartex" xmlns:cx7="http://schemas.microsoft.com/office/drawing/2016/5/13/chartex" xmlns:cx8="http://schemas.microsoft.com/office/drawing/2016/5/14/chartex" xmlns:mc="http://schemas.openxmlformats.org/markup-compatibility/2006" xmlns:aink="http://schemas.microsoft.com/office/drawing/2016/ink" xmlns:am3d="http://schemas.microsoft.com/office/drawing/2017/model3d" xmlns:o="urn:schemas-microsoft-com:office:office" xmlns:oel="http://schemas.microsoft.com/office/2019/extlst" xmlns:r="http://schemas.openxmlformats.org/officeDocument/2006/relationships" xmlns:m="http://schemas.openxmlformats.org/officeDocument/2006/math" xmlns:v="urn:schemas-microsoft-com:vml" xmlns:wp14="http://schemas.microsoft.com/office/word/2010/wordprocessingDrawing" xmlns:wp="http://schemas.openxmlformats.org/drawingml/2006/wordprocessingDrawing" xmlns:w10="urn:schemas-microsoft-com:office:word" xmlns:w="http://schemas.openxmlformats.org/wordprocessingml/2006/main" xmlns:w14="http://schemas.microsoft.com/office/word/2010/wordml" xmlns:w15="http://schemas.microsoft.com/office/word/2012/wordml" xmlns:w16cex="http://schemas.microsoft.com/office/word/2018/wordml/cex" xmlns:w16cid="http://schemas.microsoft.com/office/word/2016/wordml/cid" xmlns:w16="http://schemas.microsoft.com/office/word/2018/wordml" xmlns:w16du="http://schemas.microsoft.com/office/word/2023/wordml/word16du" xmlns:w16sdtdh="http://schemas.microsoft.com/office/word/2020/wordml/sdtdatahash" xmlns:w16se="http://schemas.microsoft.com/office/word/2015/wordml/symex" xmlns:wpg="http://schemas.microsoft.com/office/word/2010/wordprocessingGroup" xmlns:wpi="http://schemas.microsoft.com/office/word/2010/wordprocessingInk" xmlns:wne="http://schemas.microsoft.com/office/word/2006/wordml" xmlns:wps="http://schemas.microsoft.com/office/word/2010/wordprocessingShape" mc:Ignorable="w14 w15 w16se w16cid w16 w16cex w16sdtdh w16du wp14">
   <w:footnote w:type="separator" w:id="-1">
     <w:p>
       <w:pPr>
@@ -3742,7 +3674,7 @@
 </file>
 
 <file path=word/header1.xml><?xml version="1.0" encoding="utf-8"?>
-<w:hdr xmlns:wpc="http://schemas.microsoft.com/office/word/2010/wordprocessingCanvas" xmlns:cx="http://schemas.microsoft.com/office/drawing/2014/chartex" xmlns:cx1="http://schemas.microsoft.com/office/drawing/2015/9/8/chartex" xmlns:cx2="http://schemas.microsoft.com/office/drawing/2015/10/21/chartex" xmlns:cx3="http://schemas.microsoft.com/office/drawing/2016/5/9/chartex" xmlns:cx4="http://schemas.microsoft.com/office/drawing/2016/5/10/chartex" xmlns:cx5="http://schemas.microsoft.com/office/drawing/2016/5/11/chartex" xmlns:cx6="http://schemas.microsoft.com/office/drawing/2016/5/12/chartex" xmlns:cx7="http://schemas.microsoft.com/office/drawing/2016/5/13/chartex" xmlns:cx8="http://schemas.microsoft.com/office/drawing/2016/5/14/chartex" xmlns:mc="http://schemas.openxmlformats.org/markup-compatibility/2006" xmlns:aink="http://schemas.microsoft.com/office/drawing/2016/ink" xmlns:am3d="http://schemas.microsoft.com/office/drawing/2017/model3d" xmlns:o="urn:schemas-microsoft-com:office:office" xmlns:r="http://schemas.openxmlformats.org/officeDocument/2006/relationships" xmlns:m="http://schemas.openxmlformats.org/officeDocument/2006/math" xmlns:v="urn:schemas-microsoft-com:vml" xmlns:wp14="http://schemas.microsoft.com/office/word/2010/wordprocessingDrawing" xmlns:wp="http://schemas.openxmlformats.org/drawingml/2006/wordprocessingDrawing" xmlns:w10="urn:schemas-microsoft-com:office:word" xmlns:w="http://schemas.openxmlformats.org/wordprocessingml/2006/main" xmlns:w14="http://schemas.microsoft.com/office/word/2010/wordml" xmlns:w15="http://schemas.microsoft.com/office/word/2012/wordml" xmlns:w16cex="http://schemas.microsoft.com/office/word/2018/wordml/cex" xmlns:w16cid="http://schemas.microsoft.com/office/word/2016/wordml/cid" xmlns:w16="http://schemas.microsoft.com/office/word/2018/wordml" xmlns:w16sdtdh="http://schemas.microsoft.com/office/word/2020/wordml/sdtdatahash" xmlns:w16se="http://schemas.microsoft.com/office/word/2015/wordml/symex" xmlns:wpg="http://schemas.microsoft.com/office/word/2010/wordprocessingGroup" xmlns:wpi="http://schemas.microsoft.com/office/word/2010/wordprocessingInk" xmlns:wne="http://schemas.microsoft.com/office/word/2006/wordml" xmlns:wps="http://schemas.microsoft.com/office/word/2010/wordprocessingShape" mc:Ignorable="w14 w15 w16se w16cid w16 w16cex w16sdtdh wp14">
+<w:hdr xmlns:wpc="http://schemas.microsoft.com/office/word/2010/wordprocessingCanvas" xmlns:cx="http://schemas.microsoft.com/office/drawing/2014/chartex" xmlns:cx1="http://schemas.microsoft.com/office/drawing/2015/9/8/chartex" xmlns:cx2="http://schemas.microsoft.com/office/drawing/2015/10/21/chartex" xmlns:cx3="http://schemas.microsoft.com/office/drawing/2016/5/9/chartex" xmlns:cx4="http://schemas.microsoft.com/office/drawing/2016/5/10/chartex" xmlns:cx5="http://schemas.microsoft.com/office/drawing/2016/5/11/chartex" xmlns:cx6="http://schemas.microsoft.com/office/drawing/2016/5/12/chartex" xmlns:cx7="http://schemas.microsoft.com/office/drawing/2016/5/13/chartex" xmlns:cx8="http://schemas.microsoft.com/office/drawing/2016/5/14/chartex" xmlns:mc="http://schemas.openxmlformats.org/markup-compatibility/2006" xmlns:aink="http://schemas.microsoft.com/office/drawing/2016/ink" xmlns:am3d="http://schemas.microsoft.com/office/drawing/2017/model3d" xmlns:o="urn:schemas-microsoft-com:office:office" xmlns:oel="http://schemas.microsoft.com/office/2019/extlst" xmlns:r="http://schemas.openxmlformats.org/officeDocument/2006/relationships" xmlns:m="http://schemas.openxmlformats.org/officeDocument/2006/math" xmlns:v="urn:schemas-microsoft-com:vml" xmlns:wp14="http://schemas.microsoft.com/office/word/2010/wordprocessingDrawing" xmlns:wp="http://schemas.openxmlformats.org/drawingml/2006/wordprocessingDrawing" xmlns:w10="urn:schemas-microsoft-com:office:word" xmlns:w="http://schemas.openxmlformats.org/wordprocessingml/2006/main" xmlns:w14="http://schemas.microsoft.com/office/word/2010/wordml" xmlns:w15="http://schemas.microsoft.com/office/word/2012/wordml" xmlns:w16cex="http://schemas.microsoft.com/office/word/2018/wordml/cex" xmlns:w16cid="http://schemas.microsoft.com/office/word/2016/wordml/cid" xmlns:w16="http://schemas.microsoft.com/office/word/2018/wordml" xmlns:w16du="http://schemas.microsoft.com/office/word/2023/wordml/word16du" xmlns:w16sdtdh="http://schemas.microsoft.com/office/word/2020/wordml/sdtdatahash" xmlns:w16se="http://schemas.microsoft.com/office/word/2015/wordml/symex" xmlns:wpg="http://schemas.microsoft.com/office/word/2010/wordprocessingGroup" xmlns:wpi="http://schemas.microsoft.com/office/word/2010/wordprocessingInk" xmlns:wne="http://schemas.microsoft.com/office/word/2006/wordml" xmlns:wps="http://schemas.microsoft.com/office/word/2010/wordprocessingShape" mc:Ignorable="w14 w15 w16se w16cid w16 w16cex w16sdtdh w16du wp14">
   <w:p>
     <w:pPr>
       <w:pBdr>
@@ -3802,7 +3734,7 @@
             </wp:anchor>
           </w:drawing>
         </mc:Choice>
-        <mc:Fallback xmlns:a="http://schemas.openxmlformats.org/drawingml/2006/main" xmlns:w16du="http://schemas.microsoft.com/office/word/2023/wordml/word16du" xmlns:oel="http://schemas.microsoft.com/office/2019/extlst">
+        <mc:Fallback xmlns:a="http://schemas.openxmlformats.org/drawingml/2006/main">
           <w:pict>
             <v:shapetype id="_x0000_t75" coordsize="21600,21600" o:spt="75" o:preferrelative="t" path="m@4@5l@4@11@9@11@9@5xe" filled="f" stroked="f">
               <v:stroke joinstyle="miter"/>
@@ -3880,7 +3812,7 @@
             </wp:anchor>
           </w:drawing>
         </mc:Choice>
-        <mc:Fallback xmlns:a="http://schemas.openxmlformats.org/drawingml/2006/main" xmlns:w16du="http://schemas.microsoft.com/office/word/2023/wordml/word16du" xmlns:oel="http://schemas.microsoft.com/office/2019/extlst">
+        <mc:Fallback xmlns:a="http://schemas.openxmlformats.org/drawingml/2006/main">
           <w:pict>
             <v:shapetype id="_x0000_t75" coordsize="21600,21600" o:spt="75" o:preferrelative="t" path="m@4@5l@4@11@9@11@9@5xe" filled="f" stroked="f">
               <v:stroke joinstyle="miter"/>
@@ -3957,7 +3889,7 @@
             </wp:anchor>
           </w:drawing>
         </mc:Choice>
-        <mc:Fallback xmlns:a="http://schemas.openxmlformats.org/drawingml/2006/main" xmlns:w16du="http://schemas.microsoft.com/office/word/2023/wordml/word16du" xmlns:oel="http://schemas.microsoft.com/office/2019/extlst">
+        <mc:Fallback xmlns:a="http://schemas.openxmlformats.org/drawingml/2006/main">
           <w:pict>
             <v:shapetype id="_x0000_t75" coordsize="21600,21600" o:spt="75" o:preferrelative="t" path="m@4@5l@4@11@9@11@9@5xe" filled="f" stroked="f">
               <v:stroke joinstyle="miter"/>
@@ -4034,7 +3966,7 @@
             </wp:anchor>
           </w:drawing>
         </mc:Choice>
-        <mc:Fallback xmlns:a="http://schemas.openxmlformats.org/drawingml/2006/main" xmlns:w16du="http://schemas.microsoft.com/office/word/2023/wordml/word16du" xmlns:oel="http://schemas.microsoft.com/office/2019/extlst">
+        <mc:Fallback xmlns:a="http://schemas.openxmlformats.org/drawingml/2006/main">
           <w:pict>
             <v:shapetype id="_x0000_t75" coordsize="21600,21600" o:spt="75" o:preferrelative="t" path="m@4@5l@4@11@9@11@9@5xe" filled="f" stroked="f">
               <v:stroke joinstyle="miter"/>
@@ -4111,7 +4043,7 @@
             </wp:anchor>
           </w:drawing>
         </mc:Choice>
-        <mc:Fallback xmlns:a="http://schemas.openxmlformats.org/drawingml/2006/main" xmlns:w16du="http://schemas.microsoft.com/office/word/2023/wordml/word16du" xmlns:oel="http://schemas.microsoft.com/office/2019/extlst">
+        <mc:Fallback xmlns:a="http://schemas.openxmlformats.org/drawingml/2006/main">
           <w:pict>
             <v:shapetype id="_x0000_t75" coordsize="21600,21600" o:spt="75" o:preferrelative="t" path="m@4@5l@4@11@9@11@9@5xe" filled="f" stroked="f">
               <v:stroke joinstyle="miter"/>
@@ -4208,7 +4140,7 @@
             </wp:anchor>
           </w:drawing>
         </mc:Choice>
-        <mc:Fallback xmlns:a="http://schemas.openxmlformats.org/drawingml/2006/main" xmlns:w16du="http://schemas.microsoft.com/office/word/2023/wordml/word16du" xmlns:oel="http://schemas.microsoft.com/office/2019/extlst">
+        <mc:Fallback xmlns:a="http://schemas.openxmlformats.org/drawingml/2006/main">
           <w:pict>
             <v:shapetype id="_x0000_t75" coordsize="21600,21600" o:spt="75" o:preferrelative="t" path="m@4@5l@4@11@9@11@9@5xe" filled="f" stroked="f">
               <v:stroke joinstyle="miter"/>
@@ -4242,7 +4174,7 @@
 </file>
 
 <file path=word/header2.xml><?xml version="1.0" encoding="utf-8"?>
-<w:hdr xmlns:wpc="http://schemas.microsoft.com/office/word/2010/wordprocessingCanvas" xmlns:cx="http://schemas.microsoft.com/office/drawing/2014/chartex" xmlns:cx1="http://schemas.microsoft.com/office/drawing/2015/9/8/chartex" xmlns:cx2="http://schemas.microsoft.com/office/drawing/2015/10/21/chartex" xmlns:cx3="http://schemas.microsoft.com/office/drawing/2016/5/9/chartex" xmlns:cx4="http://schemas.microsoft.com/office/drawing/2016/5/10/chartex" xmlns:cx5="http://schemas.microsoft.com/office/drawing/2016/5/11/chartex" xmlns:cx6="http://schemas.microsoft.com/office/drawing/2016/5/12/chartex" xmlns:cx7="http://schemas.microsoft.com/office/drawing/2016/5/13/chartex" xmlns:cx8="http://schemas.microsoft.com/office/drawing/2016/5/14/chartex" xmlns:mc="http://schemas.openxmlformats.org/markup-compatibility/2006" xmlns:aink="http://schemas.microsoft.com/office/drawing/2016/ink" xmlns:am3d="http://schemas.microsoft.com/office/drawing/2017/model3d" xmlns:o="urn:schemas-microsoft-com:office:office" xmlns:r="http://schemas.openxmlformats.org/officeDocument/2006/relationships" xmlns:m="http://schemas.openxmlformats.org/officeDocument/2006/math" xmlns:v="urn:schemas-microsoft-com:vml" xmlns:wp14="http://schemas.microsoft.com/office/word/2010/wordprocessingDrawing" xmlns:wp="http://schemas.openxmlformats.org/drawingml/2006/wordprocessingDrawing" xmlns:w10="urn:schemas-microsoft-com:office:word" xmlns:w="http://schemas.openxmlformats.org/wordprocessingml/2006/main" xmlns:w14="http://schemas.microsoft.com/office/word/2010/wordml" xmlns:w15="http://schemas.microsoft.com/office/word/2012/wordml" xmlns:w16cex="http://schemas.microsoft.com/office/word/2018/wordml/cex" xmlns:w16cid="http://schemas.microsoft.com/office/word/2016/wordml/cid" xmlns:w16="http://schemas.microsoft.com/office/word/2018/wordml" xmlns:w16sdtdh="http://schemas.microsoft.com/office/word/2020/wordml/sdtdatahash" xmlns:w16se="http://schemas.microsoft.com/office/word/2015/wordml/symex" xmlns:wpg="http://schemas.microsoft.com/office/word/2010/wordprocessingGroup" xmlns:wpi="http://schemas.microsoft.com/office/word/2010/wordprocessingInk" xmlns:wne="http://schemas.microsoft.com/office/word/2006/wordml" xmlns:wps="http://schemas.microsoft.com/office/word/2010/wordprocessingShape" mc:Ignorable="w14 w15 w16se w16cid w16 w16cex w16sdtdh wp14">
+<w:hdr xmlns:wpc="http://schemas.microsoft.com/office/word/2010/wordprocessingCanvas" xmlns:cx="http://schemas.microsoft.com/office/drawing/2014/chartex" xmlns:cx1="http://schemas.microsoft.com/office/drawing/2015/9/8/chartex" xmlns:cx2="http://schemas.microsoft.com/office/drawing/2015/10/21/chartex" xmlns:cx3="http://schemas.microsoft.com/office/drawing/2016/5/9/chartex" xmlns:cx4="http://schemas.microsoft.com/office/drawing/2016/5/10/chartex" xmlns:cx5="http://schemas.microsoft.com/office/drawing/2016/5/11/chartex" xmlns:cx6="http://schemas.microsoft.com/office/drawing/2016/5/12/chartex" xmlns:cx7="http://schemas.microsoft.com/office/drawing/2016/5/13/chartex" xmlns:cx8="http://schemas.microsoft.com/office/drawing/2016/5/14/chartex" xmlns:mc="http://schemas.openxmlformats.org/markup-compatibility/2006" xmlns:aink="http://schemas.microsoft.com/office/drawing/2016/ink" xmlns:am3d="http://schemas.microsoft.com/office/drawing/2017/model3d" xmlns:o="urn:schemas-microsoft-com:office:office" xmlns:oel="http://schemas.microsoft.com/office/2019/extlst" xmlns:r="http://schemas.openxmlformats.org/officeDocument/2006/relationships" xmlns:m="http://schemas.openxmlformats.org/officeDocument/2006/math" xmlns:v="urn:schemas-microsoft-com:vml" xmlns:wp14="http://schemas.microsoft.com/office/word/2010/wordprocessingDrawing" xmlns:wp="http://schemas.openxmlformats.org/drawingml/2006/wordprocessingDrawing" xmlns:w10="urn:schemas-microsoft-com:office:word" xmlns:w="http://schemas.openxmlformats.org/wordprocessingml/2006/main" xmlns:w14="http://schemas.microsoft.com/office/word/2010/wordml" xmlns:w15="http://schemas.microsoft.com/office/word/2012/wordml" xmlns:w16cex="http://schemas.microsoft.com/office/word/2018/wordml/cex" xmlns:w16cid="http://schemas.microsoft.com/office/word/2016/wordml/cid" xmlns:w16="http://schemas.microsoft.com/office/word/2018/wordml" xmlns:w16du="http://schemas.microsoft.com/office/word/2023/wordml/word16du" xmlns:w16sdtdh="http://schemas.microsoft.com/office/word/2020/wordml/sdtdatahash" xmlns:w16se="http://schemas.microsoft.com/office/word/2015/wordml/symex" xmlns:wpg="http://schemas.microsoft.com/office/word/2010/wordprocessingGroup" xmlns:wpi="http://schemas.microsoft.com/office/word/2010/wordprocessingInk" xmlns:wne="http://schemas.microsoft.com/office/word/2006/wordml" xmlns:wps="http://schemas.microsoft.com/office/word/2010/wordprocessingShape" mc:Ignorable="w14 w15 w16se w16cid w16 w16cex w16sdtdh w16du wp14">
   <w:p>
     <w:pPr>
       <w:pBdr>
@@ -4302,7 +4234,7 @@
             </wp:anchor>
           </w:drawing>
         </mc:Choice>
-        <mc:Fallback xmlns:a="http://schemas.openxmlformats.org/drawingml/2006/main" xmlns:w16du="http://schemas.microsoft.com/office/word/2023/wordml/word16du" xmlns:oel="http://schemas.microsoft.com/office/2019/extlst">
+        <mc:Fallback xmlns:a="http://schemas.openxmlformats.org/drawingml/2006/main">
           <w:pict>
             <v:shapetype id="_x0000_t75" coordsize="21600,21600" o:spt="75" o:preferrelative="t" path="m@4@5l@4@11@9@11@9@5xe" filled="f" stroked="f">
               <v:stroke joinstyle="miter"/>
@@ -4337,7 +4269,7 @@
 </file>
 
 <file path=word/numbering.xml><?xml version="1.0" encoding="utf-8"?>
-<w:numbering xmlns:wpc="http://schemas.microsoft.com/office/word/2010/wordprocessingCanvas" xmlns:cx="http://schemas.microsoft.com/office/drawing/2014/chartex" xmlns:cx1="http://schemas.microsoft.com/office/drawing/2015/9/8/chartex" xmlns:cx2="http://schemas.microsoft.com/office/drawing/2015/10/21/chartex" xmlns:cx3="http://schemas.microsoft.com/office/drawing/2016/5/9/chartex" xmlns:cx4="http://schemas.microsoft.com/office/drawing/2016/5/10/chartex" xmlns:cx5="http://schemas.microsoft.com/office/drawing/2016/5/11/chartex" xmlns:cx6="http://schemas.microsoft.com/office/drawing/2016/5/12/chartex" xmlns:cx7="http://schemas.microsoft.com/office/drawing/2016/5/13/chartex" xmlns:cx8="http://schemas.microsoft.com/office/drawing/2016/5/14/chartex" xmlns:mc="http://schemas.openxmlformats.org/markup-compatibility/2006" xmlns:aink="http://schemas.microsoft.com/office/drawing/2016/ink" xmlns:am3d="http://schemas.microsoft.com/office/drawing/2017/model3d" xmlns:o="urn:schemas-microsoft-com:office:office" xmlns:r="http://schemas.openxmlformats.org/officeDocument/2006/relationships" xmlns:m="http://schemas.openxmlformats.org/officeDocument/2006/math" xmlns:v="urn:schemas-microsoft-com:vml" xmlns:wp14="http://schemas.microsoft.com/office/word/2010/wordprocessingDrawing" xmlns:wp="http://schemas.openxmlformats.org/drawingml/2006/wordprocessingDrawing" xmlns:w10="urn:schemas-microsoft-com:office:word" xmlns:w="http://schemas.openxmlformats.org/wordprocessingml/2006/main" xmlns:w14="http://schemas.microsoft.com/office/word/2010/wordml" xmlns:w15="http://schemas.microsoft.com/office/word/2012/wordml" xmlns:w16cex="http://schemas.microsoft.com/office/word/2018/wordml/cex" xmlns:w16cid="http://schemas.microsoft.com/office/word/2016/wordml/cid" xmlns:w16="http://schemas.microsoft.com/office/word/2018/wordml" xmlns:w16sdtdh="http://schemas.microsoft.com/office/word/2020/wordml/sdtdatahash" xmlns:w16se="http://schemas.microsoft.com/office/word/2015/wordml/symex" xmlns:wpg="http://schemas.microsoft.com/office/word/2010/wordprocessingGroup" xmlns:wpi="http://schemas.microsoft.com/office/word/2010/wordprocessingInk" xmlns:wne="http://schemas.microsoft.com/office/word/2006/wordml" xmlns:wps="http://schemas.microsoft.com/office/word/2010/wordprocessingShape" mc:Ignorable="w14 w15 w16se w16cid w16 w16cex w16sdtdh wp14">
+<w:numbering xmlns:wpc="http://schemas.microsoft.com/office/word/2010/wordprocessingCanvas" xmlns:cx="http://schemas.microsoft.com/office/drawing/2014/chartex" xmlns:cx1="http://schemas.microsoft.com/office/drawing/2015/9/8/chartex" xmlns:cx2="http://schemas.microsoft.com/office/drawing/2015/10/21/chartex" xmlns:cx3="http://schemas.microsoft.com/office/drawing/2016/5/9/chartex" xmlns:cx4="http://schemas.microsoft.com/office/drawing/2016/5/10/chartex" xmlns:cx5="http://schemas.microsoft.com/office/drawing/2016/5/11/chartex" xmlns:cx6="http://schemas.microsoft.com/office/drawing/2016/5/12/chartex" xmlns:cx7="http://schemas.microsoft.com/office/drawing/2016/5/13/chartex" xmlns:cx8="http://schemas.microsoft.com/office/drawing/2016/5/14/chartex" xmlns:mc="http://schemas.openxmlformats.org/markup-compatibility/2006" xmlns:aink="http://schemas.microsoft.com/office/drawing/2016/ink" xmlns:am3d="http://schemas.microsoft.com/office/drawing/2017/model3d" xmlns:o="urn:schemas-microsoft-com:office:office" xmlns:oel="http://schemas.microsoft.com/office/2019/extlst" xmlns:r="http://schemas.openxmlformats.org/officeDocument/2006/relationships" xmlns:m="http://schemas.openxmlformats.org/officeDocument/2006/math" xmlns:v="urn:schemas-microsoft-com:vml" xmlns:wp14="http://schemas.microsoft.com/office/word/2010/wordprocessingDrawing" xmlns:wp="http://schemas.openxmlformats.org/drawingml/2006/wordprocessingDrawing" xmlns:w10="urn:schemas-microsoft-com:office:word" xmlns:w="http://schemas.openxmlformats.org/wordprocessingml/2006/main" xmlns:w14="http://schemas.microsoft.com/office/word/2010/wordml" xmlns:w15="http://schemas.microsoft.com/office/word/2012/wordml" xmlns:w16cex="http://schemas.microsoft.com/office/word/2018/wordml/cex" xmlns:w16cid="http://schemas.microsoft.com/office/word/2016/wordml/cid" xmlns:w16="http://schemas.microsoft.com/office/word/2018/wordml" xmlns:w16du="http://schemas.microsoft.com/office/word/2023/wordml/word16du" xmlns:w16sdtdh="http://schemas.microsoft.com/office/word/2020/wordml/sdtdatahash" xmlns:w16se="http://schemas.microsoft.com/office/word/2015/wordml/symex" xmlns:wpg="http://schemas.microsoft.com/office/word/2010/wordprocessingGroup" xmlns:wpi="http://schemas.microsoft.com/office/word/2010/wordprocessingInk" xmlns:wne="http://schemas.microsoft.com/office/word/2006/wordml" xmlns:wps="http://schemas.microsoft.com/office/word/2010/wordprocessingShape" mc:Ignorable="w14 w15 w16se w16cid w16 w16cex w16sdtdh w16du wp14">
   <w:abstractNum w:abstractNumId="0" w15:restartNumberingAfterBreak="0">
     <w:nsid w:val="27AE720D"/>
     <w:multiLevelType w:val="multilevel"/>
@@ -4903,26 +4835,26 @@
       </w:rPr>
     </w:lvl>
   </w:abstractNum>
-  <w:num w:numId="1">
+  <w:num w:numId="1" w16cid:durableId="1269199408">
     <w:abstractNumId w:val="3"/>
   </w:num>
-  <w:num w:numId="2">
+  <w:num w:numId="2" w16cid:durableId="889614881">
     <w:abstractNumId w:val="1"/>
   </w:num>
-  <w:num w:numId="3">
+  <w:num w:numId="3" w16cid:durableId="355470820">
     <w:abstractNumId w:val="4"/>
   </w:num>
-  <w:num w:numId="4">
+  <w:num w:numId="4" w16cid:durableId="845827556">
     <w:abstractNumId w:val="2"/>
   </w:num>
-  <w:num w:numId="5">
+  <w:num w:numId="5" w16cid:durableId="393894282">
     <w:abstractNumId w:val="0"/>
   </w:num>
 </w:numbering>
 </file>
 
 <file path=word/styles.xml><?xml version="1.0" encoding="utf-8"?>
-<w:styles xmlns:mc="http://schemas.openxmlformats.org/markup-compatibility/2006" xmlns:r="http://schemas.openxmlformats.org/officeDocument/2006/relationships" xmlns:w="http://schemas.openxmlformats.org/wordprocessingml/2006/main" xmlns:w14="http://schemas.microsoft.com/office/word/2010/wordml" xmlns:w15="http://schemas.microsoft.com/office/word/2012/wordml" xmlns:w16cex="http://schemas.microsoft.com/office/word/2018/wordml/cex" xmlns:w16cid="http://schemas.microsoft.com/office/word/2016/wordml/cid" xmlns:w16="http://schemas.microsoft.com/office/word/2018/wordml" xmlns:w16sdtdh="http://schemas.microsoft.com/office/word/2020/wordml/sdtdatahash" xmlns:w16se="http://schemas.microsoft.com/office/word/2015/wordml/symex" mc:Ignorable="w14 w15 w16se w16cid w16 w16cex w16sdtdh">
+<w:styles xmlns:mc="http://schemas.openxmlformats.org/markup-compatibility/2006" xmlns:r="http://schemas.openxmlformats.org/officeDocument/2006/relationships" xmlns:w="http://schemas.openxmlformats.org/wordprocessingml/2006/main" xmlns:w14="http://schemas.microsoft.com/office/word/2010/wordml" xmlns:w15="http://schemas.microsoft.com/office/word/2012/wordml" xmlns:w16cex="http://schemas.microsoft.com/office/word/2018/wordml/cex" xmlns:w16cid="http://schemas.microsoft.com/office/word/2016/wordml/cid" xmlns:w16="http://schemas.microsoft.com/office/word/2018/wordml" xmlns:w16du="http://schemas.microsoft.com/office/word/2023/wordml/word16du" xmlns:w16sdtdh="http://schemas.microsoft.com/office/word/2020/wordml/sdtdatahash" xmlns:w16se="http://schemas.microsoft.com/office/word/2015/wordml/symex" mc:Ignorable="w14 w15 w16se w16cid w16 w16cex w16sdtdh w16du">
   <w:docDefaults>
     <w:rPrDefault>
       <w:rPr>

</xml_diff>